<commit_message>
corrections to lab 10
</commit_message>
<xml_diff>
--- a/classes/stats2020/Lab10.docx
+++ b/classes/stats2020/Lab10.docx
@@ -703,7 +703,25 @@
           <w:sz w:val="24"/>
           <w:szCs w:val="24"/>
         </w:rPr>
-        <w:t>For each row in the spreadsheet, perform a one-way ANOVA with categories “day 2”, “week 12” and “week 18”.  Plot out the histogram of all p-values.  How many genes are significant at a BH FDR-corrected 0.05 threshold.  (see mini-lecture 16A)</w:t>
+        <w:t>For each row in the spreadsheet, perform a one-way ANOVA with categories “day 2”, “week 12” and “week 18”.  Plot out the histogram of all p-values.  How many genes are significant at a BH FDR-corrected 0.05 threshold.  (see mini-lecture 16</w:t>
+      </w:r>
+      <w:r>
+        <w:rPr>
+          <w:rFonts w:ascii="Arial" w:hAnsi="Arial" w:cs="Arial"/>
+          <w:sz w:val="24"/>
+          <w:szCs w:val="24"/>
+        </w:rPr>
+        <w:t>B</w:t>
+      </w:r>
+      <w:bookmarkStart w:id="0" w:name="_GoBack"/>
+      <w:bookmarkEnd w:id="0"/>
+      <w:r>
+        <w:rPr>
+          <w:rFonts w:ascii="Arial" w:hAnsi="Arial" w:cs="Arial"/>
+          <w:sz w:val="24"/>
+          <w:szCs w:val="24"/>
+        </w:rPr>
+        <w:t>)</w:t>
       </w:r>
       <w:r>
         <w:rPr>
@@ -775,7 +793,23 @@
           <w:sz w:val="24"/>
           <w:szCs w:val="24"/>
         </w:rPr>
-        <w:t xml:space="preserve"> days).  Plot out the histogram of all p-values.  How many genes are significant at a BH FDR-corrected 0.05 threshold.  (see mini-lecture 16B)</w:t>
+        <w:t xml:space="preserve"> days).  Plot out the histogram of all p-values.  How many genes are significant at a BH FDR-corrected 0.05 threshold.  (see lecture </w:t>
+      </w:r>
+      <w:r>
+        <w:rPr>
+          <w:rFonts w:ascii="Arial" w:hAnsi="Arial" w:cs="Arial"/>
+          <w:sz w:val="24"/>
+          <w:szCs w:val="24"/>
+        </w:rPr>
+        <w:t>15</w:t>
+      </w:r>
+      <w:r>
+        <w:rPr>
+          <w:rFonts w:ascii="Arial" w:hAnsi="Arial" w:cs="Arial"/>
+          <w:sz w:val="24"/>
+          <w:szCs w:val="24"/>
+        </w:rPr>
+        <w:t>)</w:t>
       </w:r>
     </w:p>
     <w:p>
@@ -955,23 +989,7 @@
           <w:sz w:val="24"/>
           <w:szCs w:val="24"/>
         </w:rPr>
-        <w:t xml:space="preserve">  </w:t>
-      </w:r>
-      <w:r>
-        <w:rPr>
-          <w:rFonts w:ascii="Arial" w:hAnsi="Arial" w:cs="Arial"/>
-          <w:sz w:val="24"/>
-          <w:szCs w:val="24"/>
-        </w:rPr>
-        <w:t>Be sure to properly label and title all graphs and axes</w:t>
-      </w:r>
-      <w:r>
-        <w:rPr>
-          <w:rFonts w:ascii="Arial" w:hAnsi="Arial" w:cs="Arial"/>
-          <w:sz w:val="24"/>
-          <w:szCs w:val="24"/>
-        </w:rPr>
-        <w:t xml:space="preserve">. </w:t>
+        <w:t xml:space="preserve">  Be sure to properly label and title all graphs and axes. </w:t>
       </w:r>
       <w:r>
         <w:rPr>
@@ -1013,8 +1031,6 @@
         </w:rPr>
         <w:t>(B).</w:t>
       </w:r>
-      <w:bookmarkStart w:id="0" w:name="_GoBack"/>
-      <w:bookmarkEnd w:id="0"/>
     </w:p>
     <w:p>
       <w:pPr>

</xml_diff>